<commit_message>
Update Lazar Stefanovic - Cenovnik.docx
</commit_message>
<xml_diff>
--- a/Lazar Stefanovic - Cenovnik.docx
+++ b/Lazar Stefanovic - Cenovnik.docx
@@ -221,6 +221,7 @@
       </w:pPr>
       <w:bookmarkStart w:id="0" w:name="_Toc131680743"/>
       <w:bookmarkStart w:id="1" w:name="_Toc131680871"/>
+      <w:bookmarkStart w:id="2" w:name="_Toc131685901"/>
       <w:r>
         <w:rPr>
           <w:rFonts w:ascii="Calibri" w:eastAsiaTheme="majorEastAsia" w:hAnsi="Calibri" w:cs="Calibri"/>
@@ -234,6 +235,7 @@
       </w:r>
       <w:bookmarkEnd w:id="0"/>
       <w:bookmarkEnd w:id="1"/>
+      <w:bookmarkEnd w:id="2"/>
     </w:p>
     <w:p>
       <w:pPr>
@@ -256,12 +258,13 @@
           <w:lang w:val="sr-Cyrl-RS"/>
         </w:rPr>
       </w:pPr>
-      <w:bookmarkStart w:id="2" w:name="_Toc103117780"/>
-      <w:bookmarkStart w:id="3" w:name="_Toc103122373"/>
-      <w:bookmarkStart w:id="4" w:name="_Toc112575726"/>
-      <w:bookmarkStart w:id="5" w:name="_Toc114763450"/>
-      <w:bookmarkStart w:id="6" w:name="_Toc131680744"/>
-      <w:bookmarkStart w:id="7" w:name="_Toc131680872"/>
+      <w:bookmarkStart w:id="3" w:name="_Toc103117780"/>
+      <w:bookmarkStart w:id="4" w:name="_Toc103122373"/>
+      <w:bookmarkStart w:id="5" w:name="_Toc112575726"/>
+      <w:bookmarkStart w:id="6" w:name="_Toc114763450"/>
+      <w:bookmarkStart w:id="7" w:name="_Toc131680744"/>
+      <w:bookmarkStart w:id="8" w:name="_Toc131680872"/>
+      <w:bookmarkStart w:id="9" w:name="_Toc131685902"/>
       <w:r>
         <w:rPr>
           <w:rFonts w:ascii="Areal RNIDS" w:eastAsiaTheme="majorEastAsia" w:hAnsi="Areal RNIDS" w:cstheme="majorBidi"/>
@@ -295,12 +298,13 @@
         </w:rPr>
         <w:t>-</w:t>
       </w:r>
-      <w:bookmarkEnd w:id="2"/>
       <w:bookmarkEnd w:id="3"/>
       <w:bookmarkEnd w:id="4"/>
       <w:bookmarkEnd w:id="5"/>
       <w:bookmarkEnd w:id="6"/>
       <w:bookmarkEnd w:id="7"/>
+      <w:bookmarkEnd w:id="8"/>
+      <w:bookmarkEnd w:id="9"/>
     </w:p>
     <w:p>
       <w:pPr>
@@ -584,7 +588,7 @@
           <w:lang w:val="sr-Cyrl-RS"/>
         </w:rPr>
       </w:pPr>
-      <w:bookmarkStart w:id="8" w:name="_Toc131680873"/>
+      <w:bookmarkStart w:id="10" w:name="_Toc131685903"/>
       <w:r>
         <w:rPr>
           <w:lang w:val="sr-Cyrl-RS"/>
@@ -592,7 +596,7 @@
         <w:lastRenderedPageBreak/>
         <w:t>Садржај</w:t>
       </w:r>
-      <w:bookmarkEnd w:id="8"/>
+      <w:bookmarkEnd w:id="10"/>
       <w:r>
         <w:rPr>
           <w:lang w:val="sr-Cyrl-RS"/>
@@ -602,12 +606,6 @@
     </w:p>
     <w:sdt>
       <w:sdtPr>
-        <w:rPr>
-          <w:rFonts w:asciiTheme="minorHAnsi" w:eastAsiaTheme="minorHAnsi" w:hAnsiTheme="minorHAnsi" w:cstheme="minorBidi"/>
-          <w:color w:val="auto"/>
-          <w:sz w:val="22"/>
-          <w:szCs w:val="22"/>
-        </w:rPr>
         <w:id w:val="1888678804"/>
         <w:docPartObj>
           <w:docPartGallery w:val="Table of Contents"/>
@@ -624,19 +622,34 @@
       <w:sdtContent>
         <w:p>
           <w:pPr>
-            <w:pStyle w:val="TOCHeading"/>
+            <w:pStyle w:val="TOC1"/>
+            <w:tabs>
+              <w:tab w:val="right" w:leader="dot" w:pos="9350"/>
+            </w:tabs>
             <w:rPr>
+              <w:rFonts w:eastAsiaTheme="minorEastAsia"/>
               <w:noProof/>
-              <w:lang w:val="sr-Cyrl-RS"/>
             </w:rPr>
           </w:pPr>
           <w:r>
+            <w:rPr>
+              <w:rFonts w:asciiTheme="majorHAnsi" w:eastAsiaTheme="majorEastAsia" w:hAnsiTheme="majorHAnsi" w:cstheme="majorBidi"/>
+              <w:color w:val="365F91" w:themeColor="accent1" w:themeShade="BF"/>
+              <w:sz w:val="32"/>
+              <w:szCs w:val="32"/>
+            </w:rPr>
             <w:fldChar w:fldCharType="begin"/>
           </w:r>
           <w:r>
             <w:instrText xml:space="preserve"> TOC \o "1-3" \h \z \u </w:instrText>
           </w:r>
           <w:r>
+            <w:rPr>
+              <w:rFonts w:asciiTheme="majorHAnsi" w:eastAsiaTheme="majorEastAsia" w:hAnsiTheme="majorHAnsi" w:cstheme="majorBidi"/>
+              <w:color w:val="365F91" w:themeColor="accent1" w:themeShade="BF"/>
+              <w:sz w:val="32"/>
+              <w:szCs w:val="32"/>
+            </w:rPr>
             <w:fldChar w:fldCharType="separate"/>
           </w:r>
         </w:p>
@@ -651,7 +664,7 @@
               <w:noProof/>
             </w:rPr>
           </w:pPr>
-          <w:hyperlink w:anchor="_Toc131680873" w:history="1">
+          <w:hyperlink w:anchor="_Toc131685903" w:history="1">
             <w:r>
               <w:rPr>
                 <w:rStyle w:val="Hyperlink"/>
@@ -679,7 +692,7 @@
                 <w:noProof/>
                 <w:webHidden/>
               </w:rPr>
-              <w:instrText xml:space="preserve"> PAGEREF _Toc131680873 \h </w:instrText>
+              <w:instrText xml:space="preserve"> PAGEREF _Toc131685903 \h </w:instrText>
             </w:r>
             <w:r>
               <w:rPr>
@@ -721,22 +734,14 @@
               <w:noProof/>
             </w:rPr>
           </w:pPr>
-          <w:hyperlink w:anchor="_Toc131680874" w:history="1">
+          <w:hyperlink w:anchor="_Toc131685904" w:history="1">
             <w:r>
               <w:rPr>
                 <w:rStyle w:val="Hyperlink"/>
                 <w:noProof/>
                 <w:lang w:val="sr-Cyrl-RS"/>
               </w:rPr>
-              <w:t>У</w:t>
-            </w:r>
-            <w:r>
-              <w:rPr>
-                <w:rStyle w:val="Hyperlink"/>
-                <w:noProof/>
-                <w:lang w:val="sr-Cyrl-RS"/>
-              </w:rPr>
-              <w:t>вод</w:t>
+              <w:t>Увод</w:t>
             </w:r>
             <w:r>
               <w:rPr>
@@ -757,7 +762,7 @@
                 <w:noProof/>
                 <w:webHidden/>
               </w:rPr>
-              <w:instrText xml:space="preserve"> PAGEREF _Toc131680874 \h </w:instrText>
+              <w:instrText xml:space="preserve"> PAGEREF _Toc131685904 \h </w:instrText>
             </w:r>
             <w:r>
               <w:rPr>
@@ -799,7 +804,7 @@
               <w:noProof/>
             </w:rPr>
           </w:pPr>
-          <w:hyperlink w:anchor="_Toc131680875" w:history="1">
+          <w:hyperlink w:anchor="_Toc131685905" w:history="1">
             <w:r>
               <w:rPr>
                 <w:rStyle w:val="Hyperlink"/>
@@ -827,7 +832,7 @@
                 <w:noProof/>
                 <w:webHidden/>
               </w:rPr>
-              <w:instrText xml:space="preserve"> PAGEREF _Toc131680875 \h </w:instrText>
+              <w:instrText xml:space="preserve"> PAGEREF _Toc131685905 \h </w:instrText>
             </w:r>
             <w:r>
               <w:rPr>
@@ -869,7 +874,7 @@
               <w:noProof/>
             </w:rPr>
           </w:pPr>
-          <w:hyperlink w:anchor="_Toc131680876" w:history="1">
+          <w:hyperlink w:anchor="_Toc131685906" w:history="1">
             <w:r>
               <w:rPr>
                 <w:rStyle w:val="Hyperlink"/>
@@ -897,7 +902,7 @@
                 <w:noProof/>
                 <w:webHidden/>
               </w:rPr>
-              <w:instrText xml:space="preserve"> PAGEREF _Toc131680876 \h </w:instrText>
+              <w:instrText xml:space="preserve"> PAGEREF _Toc131685906 \h </w:instrText>
             </w:r>
             <w:r>
               <w:rPr>
@@ -939,7 +944,7 @@
               <w:noProof/>
             </w:rPr>
           </w:pPr>
-          <w:hyperlink w:anchor="_Toc131680877" w:history="1">
+          <w:hyperlink w:anchor="_Toc131685907" w:history="1">
             <w:r>
               <w:rPr>
                 <w:rStyle w:val="Hyperlink"/>
@@ -967,7 +972,7 @@
                 <w:noProof/>
                 <w:webHidden/>
               </w:rPr>
-              <w:instrText xml:space="preserve"> PAGEREF _Toc131680877 \h </w:instrText>
+              <w:instrText xml:space="preserve"> PAGEREF _Toc131685907 \h </w:instrText>
             </w:r>
             <w:r>
               <w:rPr>
@@ -987,7 +992,7 @@
                 <w:noProof/>
                 <w:webHidden/>
               </w:rPr>
-              <w:t>4</w:t>
+              <w:t>3</w:t>
             </w:r>
             <w:r>
               <w:rPr>
@@ -1009,7 +1014,7 @@
               <w:noProof/>
             </w:rPr>
           </w:pPr>
-          <w:hyperlink w:anchor="_Toc131680878" w:history="1">
+          <w:hyperlink w:anchor="_Toc131685908" w:history="1">
             <w:r>
               <w:rPr>
                 <w:rStyle w:val="Hyperlink"/>
@@ -1037,7 +1042,7 @@
                 <w:noProof/>
                 <w:webHidden/>
               </w:rPr>
-              <w:instrText xml:space="preserve"> PAGEREF _Toc131680878 \h </w:instrText>
+              <w:instrText xml:space="preserve"> PAGEREF _Toc131685908 \h </w:instrText>
             </w:r>
             <w:r>
               <w:rPr>
@@ -1079,7 +1084,7 @@
               <w:noProof/>
             </w:rPr>
           </w:pPr>
-          <w:hyperlink w:anchor="_Toc131680879" w:history="1">
+          <w:hyperlink w:anchor="_Toc131685909" w:history="1">
             <w:r>
               <w:rPr>
                 <w:rStyle w:val="Hyperlink"/>
@@ -1107,7 +1112,7 @@
                 <w:noProof/>
                 <w:webHidden/>
               </w:rPr>
-              <w:instrText xml:space="preserve"> PAGEREF _Toc131680879 \h </w:instrText>
+              <w:instrText xml:space="preserve"> PAGEREF _Toc131685909 \h </w:instrText>
             </w:r>
             <w:r>
               <w:rPr>
@@ -1149,7 +1154,7 @@
               <w:noProof/>
             </w:rPr>
           </w:pPr>
-          <w:hyperlink w:anchor="_Toc131680880" w:history="1">
+          <w:hyperlink w:anchor="_Toc131685910" w:history="1">
             <w:r>
               <w:rPr>
                 <w:rStyle w:val="Hyperlink"/>
@@ -1169,9 +1174,111 @@
               <w:rPr>
                 <w:noProof/>
                 <w:webHidden/>
-                <w:lang w:val="sr-Cyrl-RS"/>
+              </w:rPr>
+              <w:fldChar w:fldCharType="begin"/>
+            </w:r>
+            <w:r>
+              <w:rPr>
+                <w:noProof/>
+                <w:webHidden/>
+              </w:rPr>
+              <w:instrText xml:space="preserve"> PAGEREF _Toc131685910 \h </w:instrText>
+            </w:r>
+            <w:r>
+              <w:rPr>
+                <w:noProof/>
+                <w:webHidden/>
+              </w:rPr>
+            </w:r>
+            <w:r>
+              <w:rPr>
+                <w:noProof/>
+                <w:webHidden/>
+              </w:rPr>
+              <w:fldChar w:fldCharType="separate"/>
+            </w:r>
+            <w:r>
+              <w:rPr>
+                <w:noProof/>
+                <w:webHidden/>
               </w:rPr>
               <w:t>4</w:t>
+            </w:r>
+            <w:r>
+              <w:rPr>
+                <w:noProof/>
+                <w:webHidden/>
+              </w:rPr>
+              <w:fldChar w:fldCharType="end"/>
+            </w:r>
+          </w:hyperlink>
+        </w:p>
+        <w:p>
+          <w:pPr>
+            <w:pStyle w:val="TOC1"/>
+            <w:tabs>
+              <w:tab w:val="right" w:leader="dot" w:pos="9350"/>
+            </w:tabs>
+            <w:rPr>
+              <w:rFonts w:eastAsiaTheme="minorEastAsia"/>
+              <w:noProof/>
+            </w:rPr>
+          </w:pPr>
+          <w:hyperlink w:anchor="_Toc131685911" w:history="1">
+            <w:r>
+              <w:rPr>
+                <w:rStyle w:val="Hyperlink"/>
+                <w:noProof/>
+              </w:rPr>
+              <w:t>SSA dijagram</w:t>
+            </w:r>
+            <w:r>
+              <w:rPr>
+                <w:noProof/>
+                <w:webHidden/>
+              </w:rPr>
+              <w:tab/>
+            </w:r>
+            <w:r>
+              <w:rPr>
+                <w:noProof/>
+                <w:webHidden/>
+              </w:rPr>
+              <w:fldChar w:fldCharType="begin"/>
+            </w:r>
+            <w:r>
+              <w:rPr>
+                <w:noProof/>
+                <w:webHidden/>
+              </w:rPr>
+              <w:instrText xml:space="preserve"> PAGEREF _Toc131685911 \h </w:instrText>
+            </w:r>
+            <w:r>
+              <w:rPr>
+                <w:noProof/>
+                <w:webHidden/>
+              </w:rPr>
+            </w:r>
+            <w:r>
+              <w:rPr>
+                <w:noProof/>
+                <w:webHidden/>
+              </w:rPr>
+              <w:fldChar w:fldCharType="separate"/>
+            </w:r>
+            <w:r>
+              <w:rPr>
+                <w:noProof/>
+                <w:webHidden/>
+              </w:rPr>
+              <w:t>5</w:t>
+            </w:r>
+            <w:r>
+              <w:rPr>
+                <w:noProof/>
+                <w:webHidden/>
+              </w:rPr>
+              <w:fldChar w:fldCharType="end"/>
             </w:r>
           </w:hyperlink>
         </w:p>
@@ -1353,21 +1460,15 @@
           <w:lang w:val="sr-Cyrl-RS"/>
         </w:rPr>
       </w:pPr>
-      <w:bookmarkStart w:id="9" w:name="_Toc131680874"/>
+      <w:bookmarkStart w:id="11" w:name="_Toc131685904"/>
       <w:r>
         <w:rPr>
           <w:lang w:val="sr-Cyrl-RS"/>
         </w:rPr>
         <w:lastRenderedPageBreak/>
-        <w:t>У</w:t>
-      </w:r>
-      <w:bookmarkEnd w:id="9"/>
-      <w:r>
-        <w:rPr>
-          <w:lang w:val="sr-Cyrl-RS"/>
-        </w:rPr>
-        <w:t>вод</w:t>
-      </w:r>
+        <w:t>Увод</w:t>
+      </w:r>
+      <w:bookmarkEnd w:id="11"/>
     </w:p>
     <w:p>
       <w:pPr>
@@ -1437,14 +1538,14 @@
           <w:lang w:val="sr-Cyrl-RS"/>
         </w:rPr>
       </w:pPr>
-      <w:bookmarkStart w:id="10" w:name="_Toc131680875"/>
+      <w:bookmarkStart w:id="12" w:name="_Toc131685905"/>
       <w:r>
         <w:rPr>
           <w:lang w:val="sr-Cyrl-RS"/>
         </w:rPr>
         <w:t>Процена трошкова производње:</w:t>
       </w:r>
-      <w:bookmarkEnd w:id="10"/>
+      <w:bookmarkEnd w:id="12"/>
       <w:r>
         <w:rPr>
           <w:lang w:val="sr-Cyrl-RS"/>
@@ -1541,14 +1642,14 @@
           <w:lang w:val="sr-Cyrl-RS"/>
         </w:rPr>
       </w:pPr>
-      <w:bookmarkStart w:id="11" w:name="_Toc131680876"/>
+      <w:bookmarkStart w:id="13" w:name="_Toc131685906"/>
       <w:r>
         <w:rPr>
           <w:lang w:val="sr-Cyrl-RS"/>
         </w:rPr>
         <w:t>Разматрање тржишне цене:</w:t>
       </w:r>
-      <w:bookmarkEnd w:id="11"/>
+      <w:bookmarkEnd w:id="13"/>
     </w:p>
     <w:p>
       <w:pPr>
@@ -1592,14 +1693,14 @@
           <w:lang w:val="sr-Cyrl-RS"/>
         </w:rPr>
       </w:pPr>
-      <w:bookmarkStart w:id="12" w:name="_Toc131680877"/>
+      <w:bookmarkStart w:id="14" w:name="_Toc131685907"/>
       <w:r>
         <w:rPr>
           <w:lang w:val="sr-Cyrl-RS"/>
         </w:rPr>
         <w:t>Одређивање цене:</w:t>
       </w:r>
-      <w:bookmarkEnd w:id="12"/>
+      <w:bookmarkEnd w:id="14"/>
     </w:p>
     <w:p>
       <w:pPr>
@@ -1679,7 +1780,7 @@
           <w:lang w:val="sr-Cyrl-RS"/>
         </w:rPr>
       </w:pPr>
-      <w:bookmarkStart w:id="13" w:name="_Toc131680878"/>
+      <w:bookmarkStart w:id="15" w:name="_Toc131685908"/>
       <w:r>
         <w:rPr>
           <w:lang w:val="sr-Cyrl-RS"/>
@@ -1687,7 +1788,7 @@
         <w:lastRenderedPageBreak/>
         <w:t>Маркетиншка стратегија:</w:t>
       </w:r>
-      <w:bookmarkEnd w:id="13"/>
+      <w:bookmarkEnd w:id="15"/>
       <w:r>
         <w:rPr>
           <w:lang w:val="sr-Cyrl-RS"/>
@@ -1771,14 +1872,14 @@
           <w:lang w:val="sr-Cyrl-RS"/>
         </w:rPr>
       </w:pPr>
-      <w:bookmarkStart w:id="14" w:name="_Toc131680879"/>
+      <w:bookmarkStart w:id="16" w:name="_Toc131685909"/>
       <w:r>
         <w:rPr>
           <w:lang w:val="sr-Cyrl-RS"/>
         </w:rPr>
         <w:t>Пратеће активности:</w:t>
       </w:r>
-      <w:bookmarkEnd w:id="14"/>
+      <w:bookmarkEnd w:id="16"/>
       <w:r>
         <w:rPr>
           <w:lang w:val="sr-Cyrl-RS"/>
@@ -1874,14 +1975,14 @@
           <w:lang w:val="sr-Cyrl-RS"/>
         </w:rPr>
       </w:pPr>
-      <w:bookmarkStart w:id="15" w:name="_Toc131680880"/>
+      <w:bookmarkStart w:id="17" w:name="_Toc131685910"/>
       <w:r>
         <w:rPr>
           <w:lang w:val="sr-Cyrl-RS"/>
         </w:rPr>
         <w:t>Попусти</w:t>
       </w:r>
-      <w:bookmarkEnd w:id="15"/>
+      <w:bookmarkEnd w:id="17"/>
     </w:p>
     <w:p>
       <w:pPr>
@@ -1937,6 +2038,159 @@
           <w:lang w:val="sr-Cyrl-RS"/>
         </w:rPr>
         <w:t>лности. Међутим, при увођењу попуста, фирма мора да има у виду и да ће то утицати на њену маргину, па је потребно пажљиво проценити да ли је увођење попуста одрживо у дугом року.</w:t>
+      </w:r>
+    </w:p>
+    <w:p>
+      <w:pPr>
+        <w:rPr>
+          <w:sz w:val="24"/>
+          <w:szCs w:val="24"/>
+          <w:lang w:val="sr-Cyrl-RS"/>
+        </w:rPr>
+      </w:pPr>
+    </w:p>
+    <w:p>
+      <w:pPr>
+        <w:rPr>
+          <w:sz w:val="24"/>
+          <w:szCs w:val="24"/>
+          <w:lang w:val="sr-Cyrl-RS"/>
+        </w:rPr>
+      </w:pPr>
+    </w:p>
+    <w:p>
+      <w:pPr>
+        <w:rPr>
+          <w:sz w:val="24"/>
+          <w:szCs w:val="24"/>
+          <w:lang w:val="sr-Cyrl-RS"/>
+        </w:rPr>
+      </w:pPr>
+    </w:p>
+    <w:p>
+      <w:pPr>
+        <w:rPr>
+          <w:sz w:val="24"/>
+          <w:szCs w:val="24"/>
+          <w:lang w:val="sr-Cyrl-RS"/>
+        </w:rPr>
+      </w:pPr>
+    </w:p>
+    <w:p>
+      <w:pPr>
+        <w:pStyle w:val="Heading1"/>
+      </w:pPr>
+      <w:bookmarkStart w:id="18" w:name="_Toc131685911"/>
+      <w:r>
+        <w:t xml:space="preserve">SSA </w:t>
+      </w:r>
+      <w:proofErr w:type="spellStart"/>
+      <w:r>
+        <w:t>dijagram</w:t>
+      </w:r>
+      <w:bookmarkEnd w:id="18"/>
+      <w:proofErr w:type="spellEnd"/>
+    </w:p>
+    <w:p>
+      <w:pPr>
+        <w:rPr>
+          <w:sz w:val="24"/>
+          <w:szCs w:val="24"/>
+          <w:lang w:val="sr-Cyrl-RS"/>
+        </w:rPr>
+      </w:pPr>
+    </w:p>
+    <w:p>
+      <w:pPr>
+        <w:ind w:left="-1418" w:firstLine="1418"/>
+        <w:rPr>
+          <w:noProof/>
+        </w:rPr>
+      </w:pPr>
+      <w:r>
+        <w:rPr>
+          <w:noProof/>
+        </w:rPr>
+        <w:drawing>
+          <wp:inline distT="0" distB="0" distL="0" distR="0" wp14:anchorId="6A8E537D" wp14:editId="09B470E5">
+            <wp:extent cx="6512106" cy="4733801"/>
+            <wp:effectExtent l="0" t="0" r="3175" b="0"/>
+            <wp:docPr id="3" name="Picture 3"/>
+            <wp:cNvGraphicFramePr>
+              <a:graphicFrameLocks xmlns:a="http://schemas.openxmlformats.org/drawingml/2006/main" noChangeAspect="1"/>
+            </wp:cNvGraphicFramePr>
+            <a:graphic xmlns:a="http://schemas.openxmlformats.org/drawingml/2006/main">
+              <a:graphicData uri="http://schemas.openxmlformats.org/drawingml/2006/picture">
+                <pic:pic xmlns:pic="http://schemas.openxmlformats.org/drawingml/2006/picture">
+                  <pic:nvPicPr>
+                    <pic:cNvPr id="1" name=""/>
+                    <pic:cNvPicPr/>
+                  </pic:nvPicPr>
+                  <pic:blipFill>
+                    <a:blip r:embed="rId9"/>
+                    <a:stretch>
+                      <a:fillRect/>
+                    </a:stretch>
+                  </pic:blipFill>
+                  <pic:spPr>
+                    <a:xfrm>
+                      <a:off x="0" y="0"/>
+                      <a:ext cx="6546017" cy="4758452"/>
+                    </a:xfrm>
+                    <a:prstGeom prst="rect">
+                      <a:avLst/>
+                    </a:prstGeom>
+                  </pic:spPr>
+                </pic:pic>
+              </a:graphicData>
+            </a:graphic>
+          </wp:inline>
+        </w:drawing>
+      </w:r>
+    </w:p>
+    <w:p>
+      <w:pPr>
+        <w:rPr>
+          <w:sz w:val="24"/>
+          <w:szCs w:val="24"/>
+          <w:lang w:val="sr-Cyrl-RS"/>
+        </w:rPr>
+      </w:pPr>
+    </w:p>
+    <w:p>
+      <w:pPr>
+        <w:rPr>
+          <w:sz w:val="24"/>
+          <w:szCs w:val="24"/>
+          <w:lang w:val="sr-Cyrl-RS"/>
+        </w:rPr>
+      </w:pPr>
+    </w:p>
+    <w:p>
+      <w:pPr>
+        <w:rPr>
+          <w:noProof/>
+        </w:rPr>
+      </w:pPr>
+    </w:p>
+    <w:p>
+      <w:pPr>
+        <w:tabs>
+          <w:tab w:val="left" w:pos="2475"/>
+        </w:tabs>
+        <w:rPr>
+          <w:sz w:val="24"/>
+          <w:szCs w:val="24"/>
+          <w:lang w:val="sr-Cyrl-RS"/>
+        </w:rPr>
+      </w:pPr>
+      <w:r>
+        <w:rPr>
+          <w:sz w:val="24"/>
+          <w:szCs w:val="24"/>
+          <w:lang w:val="sr-Cyrl-RS"/>
+        </w:rPr>
+        <w:tab/>
       </w:r>
     </w:p>
     <w:sectPr>

</xml_diff>